<commit_message>
Reflexión e implicaciones eticas
</commit_message>
<xml_diff>
--- a/ActividadIntegradora5.3/Reporte_5.3.docx
+++ b/ActividadIntegradora5.3/Reporte_5.3.docx
@@ -852,16 +852,7 @@
           <w:szCs w:val="24"/>
           <w:lang w:eastAsia="es-MX"/>
         </w:rPr>
-        <w:t xml:space="preserve"> si no lo hacíamos de esta manera,</w:t>
-      </w:r>
-      <w:r>
-        <w:rPr>
-          <w:rFonts w:asciiTheme="minorBidi" w:eastAsia="Times New Roman" w:hAnsiTheme="minorBidi"/>
-          <w:sz w:val="24"/>
-          <w:szCs w:val="24"/>
-          <w:lang w:eastAsia="es-MX"/>
-        </w:rPr>
-        <w:t xml:space="preserve"> los hilos consumidores no tendrían ningún archivo que analizar.</w:t>
+        <w:t xml:space="preserve"> si no lo hacíamos de esta manera, los hilos consumidores no tendrían ningún archivo que analizar.</w:t>
       </w:r>
       <w:r>
         <w:rPr>
@@ -936,6 +927,117 @@
     <w:p>
       <w:pPr>
         <w:spacing w:line="360" w:lineRule="auto"/>
+      </w:pPr>
+    </w:p>
+    <w:p>
+      <w:pPr>
+        <w:spacing w:line="360" w:lineRule="auto"/>
+        <w:rPr>
+          <w:rFonts w:ascii="Arial" w:hAnsi="Arial" w:cs="Arial"/>
+          <w:sz w:val="24"/>
+          <w:szCs w:val="24"/>
+        </w:rPr>
+      </w:pPr>
+      <w:r>
+        <w:rPr>
+          <w:rFonts w:ascii="Arial" w:hAnsi="Arial" w:cs="Arial"/>
+          <w:sz w:val="24"/>
+          <w:szCs w:val="24"/>
+        </w:rPr>
+        <w:t xml:space="preserve">Al haber implementado la programación </w:t>
+      </w:r>
+      <w:r>
+        <w:rPr>
+          <w:rFonts w:ascii="Arial" w:hAnsi="Arial" w:cs="Arial"/>
+          <w:sz w:val="24"/>
+          <w:szCs w:val="24"/>
+        </w:rPr>
+        <w:t>p</w:t>
+      </w:r>
+      <w:r>
+        <w:rPr>
+          <w:rFonts w:ascii="Arial" w:hAnsi="Arial" w:cs="Arial"/>
+          <w:sz w:val="24"/>
+          <w:szCs w:val="24"/>
+        </w:rPr>
+        <w:t xml:space="preserve">aralela en nuestro resaltador léxico, logramos darnos cuenta sobre la gran ventaja que puede ofrecer al ejecutar el programa de manera más rápida y eficiente sin embargo pueden presentarse consecuencias dependiendo del equipo en el que se ejecute el programa ya que en caso de no contar con un procesador lo suficientemente potente, el rendimiento de este se verá afectado y en casos muy extremos podría llegarse dañarse. </w:t>
+      </w:r>
+      <w:r>
+        <w:rPr>
+          <w:rFonts w:ascii="Arial" w:hAnsi="Arial" w:cs="Arial"/>
+          <w:sz w:val="24"/>
+          <w:szCs w:val="24"/>
+        </w:rPr>
+        <w:t>De igual manera</w:t>
+      </w:r>
+      <w:r>
+        <w:rPr>
+          <w:rFonts w:ascii="Arial" w:hAnsi="Arial" w:cs="Arial"/>
+          <w:sz w:val="24"/>
+          <w:szCs w:val="24"/>
+        </w:rPr>
+        <w:t xml:space="preserve">, </w:t>
+      </w:r>
+      <w:r>
+        <w:rPr>
+          <w:rFonts w:ascii="Arial" w:hAnsi="Arial" w:cs="Arial"/>
+          <w:sz w:val="24"/>
+          <w:szCs w:val="24"/>
+        </w:rPr>
+        <w:t>debido a que</w:t>
+      </w:r>
+      <w:r>
+        <w:rPr>
+          <w:rFonts w:ascii="Arial" w:hAnsi="Arial" w:cs="Arial"/>
+          <w:sz w:val="24"/>
+          <w:szCs w:val="24"/>
+        </w:rPr>
+        <w:t xml:space="preserve"> el propósito</w:t>
+      </w:r>
+      <w:r>
+        <w:rPr>
+          <w:rFonts w:ascii="Arial" w:hAnsi="Arial" w:cs="Arial"/>
+          <w:sz w:val="24"/>
+          <w:szCs w:val="24"/>
+        </w:rPr>
+        <w:t xml:space="preserve"> nuestro programa</w:t>
+      </w:r>
+      <w:r>
+        <w:rPr>
+          <w:rFonts w:ascii="Arial" w:hAnsi="Arial" w:cs="Arial"/>
+          <w:sz w:val="24"/>
+          <w:szCs w:val="24"/>
+        </w:rPr>
+        <w:t xml:space="preserve"> es analizar el directorio que el usuario le proporciona se podría llegar a pensar que incurrimos en el robo </w:t>
+      </w:r>
+      <w:r>
+        <w:rPr>
+          <w:rFonts w:ascii="Arial" w:hAnsi="Arial" w:cs="Arial"/>
+          <w:sz w:val="24"/>
+          <w:szCs w:val="24"/>
+        </w:rPr>
+        <w:lastRenderedPageBreak/>
+        <w:t>de datos del directorio, o así mismo ya que el código se encuentra público en la plataforma GitHub se podría modificar para este fin.</w:t>
+      </w:r>
+    </w:p>
+    <w:p>
+      <w:pPr>
+        <w:spacing w:line="360" w:lineRule="auto"/>
+        <w:rPr>
+          <w:rFonts w:ascii="Arial" w:hAnsi="Arial" w:cs="Arial"/>
+          <w:sz w:val="24"/>
+          <w:szCs w:val="24"/>
+        </w:rPr>
+      </w:pPr>
+    </w:p>
+    <w:p>
+      <w:pPr>
+        <w:spacing w:line="360" w:lineRule="auto"/>
+        <w:rPr>
+          <w:rFonts w:ascii="Arial" w:hAnsi="Arial" w:cs="Arial"/>
+          <w:sz w:val="24"/>
+          <w:szCs w:val="24"/>
+        </w:rPr>
       </w:pPr>
     </w:p>
     <w:sectPr>

</xml_diff>

<commit_message>
Punto 5 de Reporte 5.3
</commit_message>
<xml_diff>
--- a/ActividadIntegradora5.3/Reporte_5.3.docx
+++ b/ActividadIntegradora5.3/Reporte_5.3.docx
@@ -927,6 +927,11 @@
     <w:p>
       <w:pPr>
         <w:spacing w:line="360" w:lineRule="auto"/>
+        <w:rPr>
+          <w:rFonts w:ascii="Arial" w:hAnsi="Arial" w:cs="Arial"/>
+          <w:sz w:val="24"/>
+          <w:szCs w:val="24"/>
+        </w:rPr>
       </w:pPr>
     </w:p>
     <w:p>
@@ -944,6 +949,170 @@
           <w:sz w:val="24"/>
           <w:szCs w:val="24"/>
         </w:rPr>
+        <w:t>La complejidad del algoritmo como tal que se encarga del análisis y resaltado de sintaxis sigue siendo el mismo que tuvimos en la actividad integradora anterior, ya que el concepto de hilos que implementamos para esta actividad no interviene en este, sino en poder realizar todo ese proceso múltiples veces, para hacerlo más rápida y eficientemente.</w:t>
+      </w:r>
+    </w:p>
+    <w:p>
+      <w:pPr>
+        <w:spacing w:line="360" w:lineRule="auto"/>
+        <w:rPr>
+          <w:rFonts w:ascii="Arial" w:hAnsi="Arial" w:cs="Arial"/>
+          <w:sz w:val="24"/>
+          <w:szCs w:val="24"/>
+        </w:rPr>
+      </w:pPr>
+      <w:r>
+        <w:rPr>
+          <w:rFonts w:ascii="Arial" w:hAnsi="Arial" w:cs="Arial"/>
+          <w:sz w:val="24"/>
+          <w:szCs w:val="24"/>
+        </w:rPr>
+        <w:t xml:space="preserve">Por lo que, debido al código que tenemos en la parte del análisis, </w:t>
+      </w:r>
+      <w:proofErr w:type="gramStart"/>
+      <w:r>
+        <w:rPr>
+          <w:rFonts w:ascii="Arial" w:hAnsi="Arial" w:cs="Arial"/>
+          <w:sz w:val="24"/>
+          <w:szCs w:val="24"/>
+        </w:rPr>
+        <w:t>dónde</w:t>
+      </w:r>
+      <w:proofErr w:type="gramEnd"/>
+      <w:r>
+        <w:rPr>
+          <w:rFonts w:ascii="Arial" w:hAnsi="Arial" w:cs="Arial"/>
+          <w:sz w:val="24"/>
+          <w:szCs w:val="24"/>
+        </w:rPr>
+        <w:t xml:space="preserve"> </w:t>
+      </w:r>
+      <w:r>
+        <w:rPr>
+          <w:rFonts w:ascii="Arial" w:hAnsi="Arial" w:cs="Arial"/>
+          <w:sz w:val="24"/>
+          <w:szCs w:val="24"/>
+        </w:rPr>
+        <w:t xml:space="preserve">aunque se repite varias veces el ciclo </w:t>
+      </w:r>
+      <w:proofErr w:type="spellStart"/>
+      <w:r>
+        <w:rPr>
+          <w:rFonts w:ascii="Arial" w:hAnsi="Arial" w:cs="Arial"/>
+          <w:sz w:val="24"/>
+          <w:szCs w:val="24"/>
+        </w:rPr>
+        <w:t>for</w:t>
+      </w:r>
+      <w:proofErr w:type="spellEnd"/>
+      <w:r>
+        <w:rPr>
+          <w:rFonts w:ascii="Arial" w:hAnsi="Arial" w:cs="Arial"/>
+          <w:sz w:val="24"/>
+          <w:szCs w:val="24"/>
+        </w:rPr>
+        <w:t xml:space="preserve"> donde leemos cada </w:t>
+      </w:r>
+      <w:proofErr w:type="spellStart"/>
+      <w:r>
+        <w:rPr>
+          <w:rFonts w:ascii="Arial" w:hAnsi="Arial" w:cs="Arial"/>
+          <w:sz w:val="24"/>
+          <w:szCs w:val="24"/>
+        </w:rPr>
+        <w:t>caracter</w:t>
+      </w:r>
+      <w:proofErr w:type="spellEnd"/>
+      <w:r>
+        <w:rPr>
+          <w:rFonts w:ascii="Arial" w:hAnsi="Arial" w:cs="Arial"/>
+          <w:sz w:val="24"/>
+          <w:szCs w:val="24"/>
+        </w:rPr>
+        <w:t xml:space="preserve">, pues lo tenemos </w:t>
+      </w:r>
+      <w:r>
+        <w:rPr>
+          <w:rFonts w:ascii="Arial" w:hAnsi="Arial" w:cs="Arial"/>
+          <w:sz w:val="24"/>
+          <w:szCs w:val="24"/>
+        </w:rPr>
+        <w:lastRenderedPageBreak/>
+        <w:t xml:space="preserve">dentro de un </w:t>
+      </w:r>
+      <w:proofErr w:type="spellStart"/>
+      <w:r>
+        <w:rPr>
+          <w:rFonts w:ascii="Arial" w:hAnsi="Arial" w:cs="Arial"/>
+          <w:sz w:val="24"/>
+          <w:szCs w:val="24"/>
+        </w:rPr>
+        <w:t>while</w:t>
+      </w:r>
+      <w:proofErr w:type="spellEnd"/>
+      <w:r>
+        <w:rPr>
+          <w:rFonts w:ascii="Arial" w:hAnsi="Arial" w:cs="Arial"/>
+          <w:sz w:val="24"/>
+          <w:szCs w:val="24"/>
+        </w:rPr>
+        <w:t xml:space="preserve"> donde leemos cada línea del texto de entrada, en realidad el número de iteraciones totales termina siendo el número de caracteres que tenemos en total por lo que el tiempo de ejecución sería T(n) = n. 3. </w:t>
+      </w:r>
+      <w:r>
+        <w:rPr>
+          <w:rFonts w:ascii="Arial" w:hAnsi="Arial" w:cs="Arial"/>
+          <w:sz w:val="24"/>
+          <w:szCs w:val="24"/>
+        </w:rPr>
+        <w:t>Por ello, s</w:t>
+      </w:r>
+      <w:r>
+        <w:rPr>
+          <w:rFonts w:ascii="Arial" w:hAnsi="Arial" w:cs="Arial"/>
+          <w:sz w:val="24"/>
+          <w:szCs w:val="24"/>
+        </w:rPr>
+        <w:t xml:space="preserve">i calculamos entonces la complejidad en base a nuestro tiempo de ejecución obtendremos que: </w:t>
+      </w:r>
+      <w:proofErr w:type="gramStart"/>
+      <w:r>
+        <w:rPr>
+          <w:rFonts w:ascii="Arial" w:hAnsi="Arial" w:cs="Arial"/>
+          <w:sz w:val="24"/>
+          <w:szCs w:val="24"/>
+        </w:rPr>
+        <w:t>{ O</w:t>
+      </w:r>
+      <w:proofErr w:type="gramEnd"/>
+      <w:r>
+        <w:rPr>
+          <w:rFonts w:ascii="Arial" w:hAnsi="Arial" w:cs="Arial"/>
+          <w:sz w:val="24"/>
+          <w:szCs w:val="24"/>
+        </w:rPr>
+        <w:t>(1) } T(n) = n =&gt; O(n), o sea que, nuestro algoritmo implementado sería de complejidad lineal.</w:t>
+      </w:r>
+    </w:p>
+    <w:p>
+      <w:pPr>
+        <w:spacing w:line="360" w:lineRule="auto"/>
+      </w:pPr>
+    </w:p>
+    <w:p>
+      <w:pPr>
+        <w:spacing w:line="360" w:lineRule="auto"/>
+        <w:rPr>
+          <w:rFonts w:ascii="Arial" w:hAnsi="Arial" w:cs="Arial"/>
+          <w:sz w:val="24"/>
+          <w:szCs w:val="24"/>
+        </w:rPr>
+      </w:pPr>
+      <w:r>
+        <w:rPr>
+          <w:rFonts w:ascii="Arial" w:hAnsi="Arial" w:cs="Arial"/>
+          <w:sz w:val="24"/>
+          <w:szCs w:val="24"/>
+        </w:rPr>
         <w:t xml:space="preserve">Al haber implementado la programación </w:t>
       </w:r>
       <w:r>
@@ -1008,16 +1177,7 @@
           <w:sz w:val="24"/>
           <w:szCs w:val="24"/>
         </w:rPr>
-        <w:t xml:space="preserve"> es analizar el directorio que el usuario le proporciona se podría llegar a pensar que incurrimos en el robo </w:t>
-      </w:r>
-      <w:r>
-        <w:rPr>
-          <w:rFonts w:ascii="Arial" w:hAnsi="Arial" w:cs="Arial"/>
-          <w:sz w:val="24"/>
-          <w:szCs w:val="24"/>
-        </w:rPr>
-        <w:lastRenderedPageBreak/>
-        <w:t>de datos del directorio, o así mismo ya que el código se encuentra público en la plataforma GitHub se podría modificar para este fin.</w:t>
+        <w:t xml:space="preserve"> es analizar el directorio que el usuario le proporciona se podría llegar a pensar que incurrimos en el robo de datos del directorio, o así mismo ya que el código se encuentra público en la plataforma GitHub se podría modificar para este fin.</w:t>
       </w:r>
     </w:p>
     <w:p>
@@ -2115,7 +2275,6 @@
   <w:style w:type="character" w:default="1" w:styleId="Fuentedeprrafopredeter">
     <w:name w:val="Default Paragraph Font"/>
     <w:uiPriority w:val="1"/>
-    <w:semiHidden/>
     <w:unhideWhenUsed/>
   </w:style>
   <w:style w:type="table" w:default="1" w:styleId="Tablanormal">

</xml_diff>